<commit_message>
edit email and add website
</commit_message>
<xml_diff>
--- a/Resume_Ahmed_Alaa_CV13.bdf.docx
+++ b/Resume_Ahmed_Alaa_CV13.bdf.docx
@@ -350,8 +350,16 @@
                     <w:rPr>
                       <w:sz w:val="20"/>
                     </w:rPr>
-                    <w:t>966506176747</w:t>
+                    <w:t>966</w:t>
                   </w:r>
+                  <w:r>
+                    <w:rPr>
+                      <w:sz w:val="20"/>
+                    </w:rPr>
+                    <w:t>510521292</w:t>
+                  </w:r>
+                  <w:bookmarkStart w:id="0" w:name="_GoBack"/>
+                  <w:bookmarkEnd w:id="0"/>
                 </w:p>
               </w:txbxContent>
             </v:textbox>
@@ -2071,43 +2079,6 @@
           <w:b w:val="0"/>
           <w:bCs w:val="0"/>
         </w:rPr>
-        <w:t xml:space="preserve">: Leveraged </w:t>
-      </w:r>
-      <w:proofErr w:type="spellStart"/>
-      <w:r>
-        <w:rPr>
-          <w:b w:val="0"/>
-          <w:bCs w:val="0"/>
-        </w:rPr>
-        <w:t>Laravel</w:t>
-      </w:r>
-      <w:proofErr w:type="spellEnd"/>
-      <w:r>
-        <w:rPr>
-          <w:b w:val="0"/>
-          <w:bCs w:val="0"/>
-        </w:rPr>
-        <w:t xml:space="preserve">, a </w:t>
-      </w:r>
-      <w:r>
-        <w:rPr>
-          <w:b w:val="0"/>
-          <w:bCs w:val="0"/>
-        </w:rPr>
-        <w:t>PHP</w:t>
-      </w:r>
-      <w:r>
-        <w:rPr>
-          <w:b w:val="0"/>
-          <w:bCs w:val="0"/>
-        </w:rPr>
-        <w:t xml:space="preserve"> web application framework known for its elegant syntax and powerful features, for building back-end infrastructure</w:t>
-      </w:r>
-      <w:r>
-        <w:rPr>
-          <w:b w:val="0"/>
-          <w:bCs w:val="0"/>
-        </w:rPr>
         <w:t xml:space="preserve"> .</w:t>
       </w:r>
     </w:p>
@@ -2116,12 +2087,6 @@
         <w:pStyle w:val="1"/>
         <w:ind w:left="3600"/>
         <w:rPr>
-          <w:b w:val="0"/>
-          <w:bCs w:val="0"/>
-        </w:rPr>
-      </w:pPr>
-      <w:r>
-        <w:rPr>
           <w:rFonts w:ascii="Arial" w:hAnsi="Arial" w:cs="Arial"/>
           <w:b w:val="0"/>
           <w:bCs w:val="0"/>
@@ -2130,6 +2095,17 @@
           <w:szCs w:val="18"/>
           <w:shd w:val="clear" w:color="auto" w:fill="FFFFFF"/>
         </w:rPr>
+      </w:pPr>
+      <w:r>
+        <w:rPr>
+          <w:rFonts w:ascii="Arial" w:hAnsi="Arial" w:cs="Arial"/>
+          <w:b w:val="0"/>
+          <w:bCs w:val="0"/>
+          <w:color w:val="252525"/>
+          <w:sz w:val="18"/>
+          <w:szCs w:val="18"/>
+          <w:shd w:val="clear" w:color="auto" w:fill="FFFFFF"/>
+        </w:rPr>
         <w:t>-&gt;</w:t>
       </w:r>
       <w:r>
@@ -2144,6 +2120,9 @@
       </w:r>
       <w:proofErr w:type="spellStart"/>
       <w:r>
+        <w:t>L</w:t>
+      </w:r>
+      <w:r>
         <w:rPr>
           <w:rFonts w:ascii="Arial" w:hAnsi="Arial" w:cs="Arial"/>
           <w:color w:val="252525"/>
@@ -2151,7 +2130,7 @@
           <w:szCs w:val="18"/>
           <w:shd w:val="clear" w:color="auto" w:fill="FFFFFF"/>
         </w:rPr>
-        <w:t>laravel</w:t>
+        <w:t>aravel</w:t>
       </w:r>
       <w:proofErr w:type="spellEnd"/>
       <w:r>
@@ -2171,7 +2150,7 @@
           <w:sz w:val="18"/>
           <w:szCs w:val="18"/>
         </w:rPr>
-        <w:t>:</w:t>
+        <w:t xml:space="preserve"> </w:t>
       </w:r>
       <w:r>
         <w:rPr>
@@ -2183,31 +2162,7 @@
           <w:szCs w:val="18"/>
           <w:shd w:val="clear" w:color="auto" w:fill="FFFFFF"/>
         </w:rPr>
-        <w:t xml:space="preserve"> </w:t>
-      </w:r>
-      <w:r>
-        <w:rPr>
-          <w:rFonts w:ascii="Arial" w:hAnsi="Arial" w:cs="Arial"/>
-          <w:b w:val="0"/>
-          <w:bCs w:val="0"/>
-          <w:color w:val="252525"/>
-          <w:sz w:val="18"/>
-          <w:szCs w:val="18"/>
-          <w:shd w:val="clear" w:color="auto" w:fill="FFFFFF"/>
-        </w:rPr>
-        <w:t>For the rules of the entry process</w:t>
-      </w:r>
-      <w:r>
-        <w:rPr>
-          <w:rFonts w:ascii="Arial" w:hAnsi="Arial" w:cs="Arial"/>
-          <w:b w:val="0"/>
-          <w:bCs w:val="0"/>
-          <w:color w:val="252525"/>
-          <w:sz w:val="18"/>
-          <w:szCs w:val="18"/>
-          <w:shd w:val="clear" w:color="auto" w:fill="FFFFFF"/>
-        </w:rPr>
-        <w:t xml:space="preserve"> .</w:t>
+        <w:t>.</w:t>
       </w:r>
     </w:p>
     <w:p>
@@ -2221,44 +2176,57 @@
       </w:pPr>
       <w:r>
         <w:rPr>
-          <w:b w:val="0"/>
-          <w:bCs w:val="0"/>
+          <w:rFonts w:ascii="Arial" w:hAnsi="Arial" w:cs="Arial"/>
+          <w:b w:val="0"/>
+          <w:bCs w:val="0"/>
+          <w:color w:val="252525"/>
+          <w:sz w:val="18"/>
+          <w:szCs w:val="18"/>
+          <w:shd w:val="clear" w:color="auto" w:fill="FFFFFF"/>
         </w:rPr>
         <w:t>-&gt;</w:t>
       </w:r>
       <w:r>
-        <w:t>Bootstrap Framework</w:t>
-      </w:r>
-      <w:r>
-        <w:rPr>
-          <w:b w:val="0"/>
-          <w:bCs w:val="0"/>
-        </w:rPr>
-        <w:t xml:space="preserve">: Bootstrap Integrated Framework, a popular </w:t>
-      </w:r>
-      <w:r>
-        <w:rPr>
-          <w:b w:val="0"/>
-          <w:bCs w:val="0"/>
-        </w:rPr>
-        <w:t>CSS</w:t>
-      </w:r>
-      <w:r>
-        <w:t xml:space="preserve"> </w:t>
-      </w:r>
-      <w:r>
-        <w:rPr>
-          <w:b w:val="0"/>
-          <w:bCs w:val="0"/>
-        </w:rPr>
-        <w:t>framework, for fast design Responsive and visually attractive front-end interfaces</w:t>
-      </w:r>
-      <w:r>
-        <w:rPr>
-          <w:b w:val="0"/>
-          <w:bCs w:val="0"/>
-        </w:rPr>
-        <w:t>.</w:t>
+        <w:rPr>
+          <w:rFonts w:ascii="Arial" w:hAnsi="Arial" w:cs="Arial"/>
+          <w:b w:val="0"/>
+          <w:bCs w:val="0"/>
+          <w:color w:val="252525"/>
+          <w:sz w:val="18"/>
+          <w:szCs w:val="18"/>
+          <w:shd w:val="clear" w:color="auto" w:fill="FFFFFF"/>
+        </w:rPr>
+        <w:t xml:space="preserve"> </w:t>
+      </w:r>
+      <w:r>
+        <w:rPr>
+          <w:rFonts w:ascii="Arial" w:hAnsi="Arial" w:cs="Arial"/>
+          <w:color w:val="252525"/>
+          <w:sz w:val="18"/>
+          <w:szCs w:val="18"/>
+          <w:shd w:val="clear" w:color="auto" w:fill="FFFFFF"/>
+        </w:rPr>
+        <w:t>S</w:t>
+      </w:r>
+      <w:r>
+        <w:rPr>
+          <w:rFonts w:ascii="Arial" w:hAnsi="Arial" w:cs="Arial"/>
+          <w:color w:val="252525"/>
+          <w:sz w:val="18"/>
+          <w:szCs w:val="18"/>
+          <w:shd w:val="clear" w:color="auto" w:fill="FFFFFF"/>
+        </w:rPr>
+        <w:t>weet alert</w:t>
+      </w:r>
+      <w:r>
+        <w:rPr>
+          <w:rFonts w:ascii="Arial" w:hAnsi="Arial" w:cs="Arial"/>
+          <w:color w:val="252525"/>
+          <w:sz w:val="18"/>
+          <w:szCs w:val="18"/>
+          <w:shd w:val="clear" w:color="auto" w:fill="FFFFFF"/>
+        </w:rPr>
+        <w:t xml:space="preserve"> .</w:t>
       </w:r>
     </w:p>
     <w:p>
@@ -2278,14 +2246,17 @@
         <w:t>-&gt;</w:t>
       </w:r>
       <w:r>
-        <w:t>PHP</w:t>
-      </w:r>
-      <w:r>
-        <w:rPr>
-          <w:b w:val="0"/>
-          <w:bCs w:val="0"/>
-        </w:rPr>
-        <w:t>: PHP, a server-side scripting language, was used to implement dynamic functions and server-side logic.</w:t>
+        <w:t>Bootstrap Framework</w:t>
+      </w:r>
+      <w:r>
+        <w:t xml:space="preserve"> </w:t>
+      </w:r>
+      <w:r>
+        <w:rPr>
+          <w:b w:val="0"/>
+          <w:bCs w:val="0"/>
+        </w:rPr>
+        <w:t>.</w:t>
       </w:r>
     </w:p>
     <w:p>
@@ -2305,41 +2276,11 @@
         <w:t>-&gt;</w:t>
       </w:r>
       <w:r>
-        <w:t>MySQL Database</w:t>
-      </w:r>
-      <w:r>
-        <w:rPr>
-          <w:b w:val="0"/>
-          <w:bCs w:val="0"/>
-        </w:rPr>
-        <w:t xml:space="preserve">: </w:t>
-      </w:r>
-      <w:r>
-        <w:rPr>
-          <w:b w:val="0"/>
-          <w:bCs w:val="0"/>
-        </w:rPr>
-        <w:t>MySQL</w:t>
-      </w:r>
-      <w:r>
-        <w:rPr>
-          <w:b w:val="0"/>
-          <w:bCs w:val="0"/>
-        </w:rPr>
-        <w:t>, a relational database management system, was used to store and manage Data</w:t>
-      </w:r>
-      <w:r>
-        <w:rPr>
-          <w:b w:val="0"/>
-          <w:bCs w:val="0"/>
-        </w:rPr>
-        <w:t xml:space="preserve"> and used </w:t>
-      </w:r>
-      <w:proofErr w:type="spellStart"/>
-      <w:r>
-        <w:t>laratrust</w:t>
-      </w:r>
-      <w:proofErr w:type="spellEnd"/>
+        <w:t>PHP</w:t>
+      </w:r>
+      <w:r>
+        <w:t xml:space="preserve"> 8.2.14 </w:t>
+      </w:r>
       <w:r>
         <w:rPr>
           <w:b w:val="0"/>
@@ -2365,45 +2306,7 @@
         <w:t>-&gt;</w:t>
       </w:r>
       <w:r>
-        <w:rPr>
-          <w:b w:val="0"/>
-          <w:bCs w:val="0"/>
-        </w:rPr>
-        <w:t xml:space="preserve"> </w:t>
-      </w:r>
-      <w:r>
-        <w:t>ajax</w:t>
-      </w:r>
-      <w:r>
-        <w:rPr>
-          <w:b w:val="0"/>
-          <w:bCs w:val="0"/>
-        </w:rPr>
-        <w:t xml:space="preserve"> :</w:t>
-      </w:r>
-      <w:r>
-        <w:rPr>
-          <w:b w:val="0"/>
-          <w:bCs w:val="0"/>
-        </w:rPr>
-        <w:t xml:space="preserve"> was used to</w:t>
-      </w:r>
-      <w:r>
-        <w:t xml:space="preserve"> </w:t>
-      </w:r>
-      <w:r>
-        <w:rPr>
-          <w:b w:val="0"/>
-          <w:bCs w:val="0"/>
-        </w:rPr>
-        <w:t>ajax</w:t>
-      </w:r>
-      <w:r>
-        <w:rPr>
-          <w:b w:val="0"/>
-          <w:bCs w:val="0"/>
-        </w:rPr>
-        <w:t xml:space="preserve"> avoid reloading </w:t>
+        <w:t>MySQL Database</w:t>
       </w:r>
       <w:r>
         <w:rPr>
@@ -2427,6 +2330,86 @@
           <w:b w:val="0"/>
           <w:bCs w:val="0"/>
         </w:rPr>
+        <w:t>-&gt;</w:t>
+      </w:r>
+      <w:r>
+        <w:rPr>
+          <w:b w:val="0"/>
+          <w:bCs w:val="0"/>
+        </w:rPr>
+        <w:t xml:space="preserve"> </w:t>
+      </w:r>
+      <w:proofErr w:type="spellStart"/>
+      <w:r>
+        <w:t>laratrust</w:t>
+      </w:r>
+      <w:proofErr w:type="spellEnd"/>
+      <w:r>
+        <w:t xml:space="preserve"> 8.x</w:t>
+      </w:r>
+      <w:r>
+        <w:rPr>
+          <w:b w:val="0"/>
+          <w:bCs w:val="0"/>
+        </w:rPr>
+        <w:t>.</w:t>
+      </w:r>
+    </w:p>
+    <w:p>
+      <w:pPr>
+        <w:pStyle w:val="1"/>
+        <w:ind w:left="3600"/>
+        <w:rPr>
+          <w:b w:val="0"/>
+          <w:bCs w:val="0"/>
+        </w:rPr>
+      </w:pPr>
+      <w:r>
+        <w:rPr>
+          <w:b w:val="0"/>
+          <w:bCs w:val="0"/>
+        </w:rPr>
+        <w:t>-&gt;</w:t>
+      </w:r>
+      <w:r>
+        <w:rPr>
+          <w:b w:val="0"/>
+          <w:bCs w:val="0"/>
+        </w:rPr>
+        <w:t xml:space="preserve"> </w:t>
+      </w:r>
+      <w:r>
+        <w:t>ajax</w:t>
+      </w:r>
+      <w:r>
+        <w:rPr>
+          <w:b w:val="0"/>
+          <w:bCs w:val="0"/>
+        </w:rPr>
+        <w:t xml:space="preserve"> </w:t>
+      </w:r>
+      <w:r>
+        <w:rPr>
+          <w:b w:val="0"/>
+          <w:bCs w:val="0"/>
+        </w:rPr>
+        <w:t>.</w:t>
+      </w:r>
+    </w:p>
+    <w:p>
+      <w:pPr>
+        <w:pStyle w:val="1"/>
+        <w:ind w:left="3600"/>
+        <w:rPr>
+          <w:b w:val="0"/>
+          <w:bCs w:val="0"/>
+        </w:rPr>
+      </w:pPr>
+      <w:r>
+        <w:rPr>
+          <w:b w:val="0"/>
+          <w:bCs w:val="0"/>
+        </w:rPr>
         <w:t xml:space="preserve">-&gt; </w:t>
       </w:r>
       <w:r>
@@ -2437,21 +2420,24 @@
           <w:b w:val="0"/>
           <w:bCs w:val="0"/>
         </w:rPr>
-        <w:t xml:space="preserve">:   </w:t>
-      </w:r>
-      <w:r>
-        <w:rPr>
-          <w:b w:val="0"/>
-          <w:bCs w:val="0"/>
-        </w:rPr>
-        <w:t>Implemented a comprehensive set of features, including  and category management, advanced searching, . Developed secure authentication and authorization functionalities using JWT, ensuring controlled access to various endpoints</w:t>
-      </w:r>
-      <w:r>
-        <w:rPr>
-          <w:b w:val="0"/>
-          <w:bCs w:val="0"/>
-        </w:rPr>
         <w:t>.</w:t>
+      </w:r>
+    </w:p>
+    <w:p>
+      <w:pPr>
+        <w:pStyle w:val="1"/>
+        <w:ind w:left="3600"/>
+        <w:rPr>
+          <w:b w:val="0"/>
+          <w:bCs w:val="0"/>
+        </w:rPr>
+      </w:pPr>
+      <w:r>
+        <w:rPr>
+          <w:b w:val="0"/>
+          <w:bCs w:val="0"/>
+        </w:rPr>
+        <w:t>-&gt; JWT</w:t>
       </w:r>
     </w:p>
     <w:p>
@@ -2939,8 +2925,6 @@
       </w:r>
       <w:r>
         <w:tab/>
-      </w:r>
-      <w:r>
         <w:t xml:space="preserve"> </w:t>
       </w:r>
       <w:r>
@@ -3607,31 +3591,7 @@
           <w:szCs w:val="18"/>
           <w:shd w:val="clear" w:color="auto" w:fill="FFFFFF"/>
         </w:rPr>
-        <w:t xml:space="preserve"> </w:t>
-      </w:r>
-      <w:r>
-        <w:rPr>
-          <w:rFonts w:ascii="Arial" w:hAnsi="Arial" w:cs="Arial"/>
-          <w:b w:val="0"/>
-          <w:bCs w:val="0"/>
-          <w:color w:val="252525"/>
-          <w:sz w:val="18"/>
-          <w:szCs w:val="18"/>
-          <w:shd w:val="clear" w:color="auto" w:fill="FFFFFF"/>
-        </w:rPr>
-        <w:t>– ajax</w:t>
-      </w:r>
-      <w:r>
-        <w:rPr>
-          <w:rFonts w:ascii="Arial" w:hAnsi="Arial" w:cs="Arial"/>
-          <w:b w:val="0"/>
-          <w:bCs w:val="0"/>
-          <w:color w:val="252525"/>
-          <w:sz w:val="18"/>
-          <w:szCs w:val="18"/>
-          <w:shd w:val="clear" w:color="auto" w:fill="FFFFFF"/>
-        </w:rPr>
-        <w:t xml:space="preserve"> - </w:t>
+        <w:t xml:space="preserve"> – ajax - </w:t>
       </w:r>
       <w:r>
         <w:rPr>
@@ -3744,21 +3704,7 @@
           <w:b w:val="0"/>
           <w:bCs w:val="0"/>
         </w:rPr>
-        <w:t xml:space="preserve">    </w:t>
-      </w:r>
-      <w:r>
-        <w:rPr>
-          <w:b w:val="0"/>
-          <w:bCs w:val="0"/>
-        </w:rPr>
-        <w:t>We</w:t>
-      </w:r>
-      <w:r>
-        <w:rPr>
-          <w:b w:val="0"/>
-          <w:bCs w:val="0"/>
-        </w:rPr>
-        <w:t xml:space="preserve"> built</w:t>
+        <w:t xml:space="preserve">    We built</w:t>
       </w:r>
       <w:r>
         <w:rPr>
@@ -3850,8 +3796,6 @@
           <w:bCs w:val="0"/>
         </w:rPr>
       </w:pPr>
-      <w:bookmarkStart w:id="0" w:name="_GoBack"/>
-      <w:bookmarkEnd w:id="0"/>
     </w:p>
     <w:p>
       <w:pPr>
@@ -4025,7 +3969,7 @@
           <w:szCs w:val="18"/>
           <w:shd w:val="clear" w:color="auto" w:fill="FFFFFF"/>
         </w:rPr>
-        <w:t xml:space="preserve"> – </w:t>
+        <w:t xml:space="preserve"> – PHP – A</w:t>
       </w:r>
       <w:r>
         <w:rPr>
@@ -4037,7 +3981,7 @@
           <w:szCs w:val="18"/>
           <w:shd w:val="clear" w:color="auto" w:fill="FFFFFF"/>
         </w:rPr>
-        <w:t>PHP</w:t>
+        <w:t>uthentication</w:t>
       </w:r>
       <w:r>
         <w:rPr>
@@ -4049,7 +3993,17 @@
           <w:szCs w:val="18"/>
           <w:shd w:val="clear" w:color="auto" w:fill="FFFFFF"/>
         </w:rPr>
-        <w:t xml:space="preserve"> </w:t>
+        <w:t xml:space="preserve"> –</w:t>
+      </w:r>
+      <w:r>
+        <w:t xml:space="preserve"> </w:t>
+      </w:r>
+      <w:r>
+        <w:rPr>
+          <w:b w:val="0"/>
+          <w:bCs w:val="0"/>
+        </w:rPr>
+        <w:t>HTML/CSS/JavaScript</w:t>
       </w:r>
       <w:r>
         <w:rPr>
@@ -4061,77 +4015,7 @@
           <w:szCs w:val="18"/>
           <w:shd w:val="clear" w:color="auto" w:fill="FFFFFF"/>
         </w:rPr>
-        <w:t>– A</w:t>
-      </w:r>
-      <w:r>
-        <w:rPr>
-          <w:rFonts w:ascii="Arial" w:hAnsi="Arial" w:cs="Arial"/>
-          <w:b w:val="0"/>
-          <w:bCs w:val="0"/>
-          <w:color w:val="252525"/>
-          <w:sz w:val="18"/>
-          <w:szCs w:val="18"/>
-          <w:shd w:val="clear" w:color="auto" w:fill="FFFFFF"/>
-        </w:rPr>
-        <w:t>uthentication</w:t>
-      </w:r>
-      <w:r>
-        <w:rPr>
-          <w:rFonts w:ascii="Arial" w:hAnsi="Arial" w:cs="Arial"/>
-          <w:b w:val="0"/>
-          <w:bCs w:val="0"/>
-          <w:color w:val="252525"/>
-          <w:sz w:val="18"/>
-          <w:szCs w:val="18"/>
-          <w:shd w:val="clear" w:color="auto" w:fill="FFFFFF"/>
-        </w:rPr>
-        <w:t xml:space="preserve"> </w:t>
-      </w:r>
-      <w:r>
-        <w:rPr>
-          <w:rFonts w:ascii="Arial" w:hAnsi="Arial" w:cs="Arial"/>
-          <w:b w:val="0"/>
-          <w:bCs w:val="0"/>
-          <w:color w:val="252525"/>
-          <w:sz w:val="18"/>
-          <w:szCs w:val="18"/>
-          <w:shd w:val="clear" w:color="auto" w:fill="FFFFFF"/>
-        </w:rPr>
-        <w:t>–</w:t>
-      </w:r>
-      <w:r>
-        <w:t xml:space="preserve"> </w:t>
-      </w:r>
-      <w:r>
-        <w:rPr>
-          <w:b w:val="0"/>
-          <w:bCs w:val="0"/>
-        </w:rPr>
-        <w:t>HTML/CSS/JavaScript</w:t>
-      </w:r>
-      <w:r>
-        <w:rPr>
-          <w:rFonts w:ascii="Arial" w:hAnsi="Arial" w:cs="Arial"/>
-          <w:b w:val="0"/>
-          <w:bCs w:val="0"/>
-          <w:color w:val="252525"/>
-          <w:sz w:val="18"/>
-          <w:szCs w:val="18"/>
-          <w:shd w:val="clear" w:color="auto" w:fill="FFFFFF"/>
-        </w:rPr>
-        <w:t xml:space="preserve"> </w:t>
-      </w:r>
-      <w:r>
-        <w:rPr>
-          <w:rFonts w:ascii="Arial" w:hAnsi="Arial" w:cs="Arial"/>
-          <w:b w:val="0"/>
-          <w:bCs w:val="0"/>
-          <w:color w:val="252525"/>
-          <w:sz w:val="18"/>
-          <w:szCs w:val="18"/>
-          <w:shd w:val="clear" w:color="auto" w:fill="FFFFFF"/>
-        </w:rPr>
-        <w:t xml:space="preserve">–- </w:t>
+        <w:t xml:space="preserve"> –- </w:t>
       </w:r>
       <w:r>
         <w:rPr>
@@ -4423,10 +4307,7 @@
         <w:t xml:space="preserve"> built</w:t>
       </w:r>
       <w:r>
-        <w:t xml:space="preserve"> </w:t>
-      </w:r>
-      <w:r>
-        <w:t>by me only</w:t>
+        <w:t xml:space="preserve"> by me only</w:t>
       </w:r>
     </w:p>
     <w:p>
@@ -4545,25 +4426,7 @@
           <w:color w:val="0000FF"/>
           <w:u w:val="single"/>
         </w:rPr>
-        <w:t>https://g</w:t>
-      </w:r>
-      <w:r>
-        <w:rPr>
-          <w:b w:val="0"/>
-          <w:bCs w:val="0"/>
-          <w:color w:val="0000FF"/>
-          <w:u w:val="single"/>
-        </w:rPr>
-        <w:t>i</w:t>
-      </w:r>
-      <w:r>
-        <w:rPr>
-          <w:b w:val="0"/>
-          <w:bCs w:val="0"/>
-          <w:color w:val="0000FF"/>
-          <w:u w:val="single"/>
-        </w:rPr>
-        <w:t>thub.com/AhmedAlaa8/Tempalet_Two</w:t>
+        <w:t>https://github.com/AhmedAlaa8/Tempalet_Two</w:t>
       </w:r>
     </w:p>
     <w:p>
@@ -5036,6 +4899,31 @@
       <w:bCs/>
       <w:sz w:val="20"/>
       <w:szCs w:val="20"/>
+    </w:rPr>
+  </w:style>
+  <w:style w:type="paragraph" w:styleId="2">
+    <w:name w:val="heading 2"/>
+    <w:basedOn w:val="a"/>
+    <w:next w:val="a"/>
+    <w:link w:val="2Char"/>
+    <w:uiPriority w:val="9"/>
+    <w:semiHidden/>
+    <w:unhideWhenUsed/>
+    <w:qFormat/>
+    <w:rsid w:val="00ED1108"/>
+    <w:pPr>
+      <w:keepNext/>
+      <w:keepLines/>
+      <w:spacing w:before="200"/>
+      <w:outlineLvl w:val="1"/>
+    </w:pPr>
+    <w:rPr>
+      <w:rFonts w:asciiTheme="majorHAnsi" w:eastAsiaTheme="majorEastAsia" w:hAnsiTheme="majorHAnsi" w:cstheme="majorBidi"/>
+      <w:b/>
+      <w:bCs/>
+      <w:color w:val="4F81BD" w:themeColor="accent1"/>
+      <w:sz w:val="26"/>
+      <w:szCs w:val="26"/>
     </w:rPr>
   </w:style>
   <w:style w:type="character" w:default="1" w:styleId="a0">
@@ -5211,6 +5099,22 @@
       <w:u w:val="single"/>
     </w:rPr>
   </w:style>
+  <w:style w:type="character" w:customStyle="1" w:styleId="2Char">
+    <w:name w:val="عنوان 2 Char"/>
+    <w:basedOn w:val="a0"/>
+    <w:link w:val="2"/>
+    <w:uiPriority w:val="9"/>
+    <w:semiHidden/>
+    <w:rsid w:val="00ED1108"/>
+    <w:rPr>
+      <w:rFonts w:asciiTheme="majorHAnsi" w:eastAsiaTheme="majorEastAsia" w:hAnsiTheme="majorHAnsi" w:cstheme="majorBidi"/>
+      <w:b/>
+      <w:bCs/>
+      <w:color w:val="4F81BD" w:themeColor="accent1"/>
+      <w:sz w:val="26"/>
+      <w:szCs w:val="26"/>
+    </w:rPr>
+  </w:style>
 </w:styles>
 </file>
 
@@ -5396,6 +5300,31 @@
       <w:bCs/>
       <w:sz w:val="20"/>
       <w:szCs w:val="20"/>
+    </w:rPr>
+  </w:style>
+  <w:style w:type="paragraph" w:styleId="2">
+    <w:name w:val="heading 2"/>
+    <w:basedOn w:val="a"/>
+    <w:next w:val="a"/>
+    <w:link w:val="2Char"/>
+    <w:uiPriority w:val="9"/>
+    <w:semiHidden/>
+    <w:unhideWhenUsed/>
+    <w:qFormat/>
+    <w:rsid w:val="00ED1108"/>
+    <w:pPr>
+      <w:keepNext/>
+      <w:keepLines/>
+      <w:spacing w:before="200"/>
+      <w:outlineLvl w:val="1"/>
+    </w:pPr>
+    <w:rPr>
+      <w:rFonts w:asciiTheme="majorHAnsi" w:eastAsiaTheme="majorEastAsia" w:hAnsiTheme="majorHAnsi" w:cstheme="majorBidi"/>
+      <w:b/>
+      <w:bCs/>
+      <w:color w:val="4F81BD" w:themeColor="accent1"/>
+      <w:sz w:val="26"/>
+      <w:szCs w:val="26"/>
     </w:rPr>
   </w:style>
   <w:style w:type="character" w:default="1" w:styleId="a0">
@@ -5569,6 +5498,22 @@
     <w:rPr>
       <w:color w:val="800080" w:themeColor="followedHyperlink"/>
       <w:u w:val="single"/>
+    </w:rPr>
+  </w:style>
+  <w:style w:type="character" w:customStyle="1" w:styleId="2Char">
+    <w:name w:val="عنوان 2 Char"/>
+    <w:basedOn w:val="a0"/>
+    <w:link w:val="2"/>
+    <w:uiPriority w:val="9"/>
+    <w:semiHidden/>
+    <w:rsid w:val="00ED1108"/>
+    <w:rPr>
+      <w:rFonts w:asciiTheme="majorHAnsi" w:eastAsiaTheme="majorEastAsia" w:hAnsiTheme="majorHAnsi" w:cstheme="majorBidi"/>
+      <w:b/>
+      <w:bCs/>
+      <w:color w:val="4F81BD" w:themeColor="accent1"/>
+      <w:sz w:val="26"/>
+      <w:szCs w:val="26"/>
     </w:rPr>
   </w:style>
 </w:styles>

</xml_diff>